<commit_message>
daily notes for 10/18/23
</commit_message>
<xml_diff>
--- a/dailytracker.docx
+++ b/dailytracker.docx
@@ -192,17 +192,12 @@
         <w:t xml:space="preserve">Finish refactoring </w:t>
       </w:r>
       <w:proofErr w:type="spellStart"/>
-      <w:proofErr w:type="gramStart"/>
       <w:r>
         <w:t>getOrderId</w:t>
       </w:r>
       <w:proofErr w:type="spellEnd"/>
       <w:r>
-        <w:t>(</w:t>
-      </w:r>
-      <w:proofErr w:type="gramEnd"/>
-      <w:r>
-        <w:t>)</w:t>
+        <w:t>()</w:t>
       </w:r>
     </w:p>
     <w:p>
@@ -490,7 +485,6 @@
         <w:t xml:space="preserve">Finish refactoring </w:t>
       </w:r>
       <w:proofErr w:type="spellStart"/>
-      <w:proofErr w:type="gramStart"/>
       <w:r>
         <w:t>getClientsByEventI</w:t>
       </w:r>
@@ -499,11 +493,7 @@
       </w:r>
       <w:proofErr w:type="spellEnd"/>
       <w:r>
-        <w:t>(</w:t>
-      </w:r>
-      <w:proofErr w:type="gramEnd"/>
-      <w:r>
-        <w:t>)</w:t>
+        <w:t>()</w:t>
       </w:r>
     </w:p>
     <w:p>
@@ -518,7 +508,6 @@
         <w:t xml:space="preserve">Begin to refactor </w:t>
       </w:r>
       <w:proofErr w:type="spellStart"/>
-      <w:proofErr w:type="gramStart"/>
       <w:r>
         <w:t>gerOrderId</w:t>
       </w:r>
@@ -527,7 +516,6 @@
         <w:t>[</w:t>
       </w:r>
       <w:proofErr w:type="spellStart"/>
-      <w:proofErr w:type="gramEnd"/>
       <w:r>
         <w:t>SinglePayment</w:t>
       </w:r>
@@ -904,6 +892,9 @@
         <w:pStyle w:val="ListParagraph"/>
         <w:ind w:left="1440"/>
       </w:pPr>
+      <w:r>
+        <w:t xml:space="preserve">Git </w:t>
+      </w:r>
     </w:p>
     <w:p>
       <w:pPr>

</xml_diff>

<commit_message>
added old daily notes to organize
</commit_message>
<xml_diff>
--- a/dailytracker.docx
+++ b/dailytracker.docx
@@ -40,27 +40,7 @@
           <w:bCs/>
         </w:rPr>
         <w:br/>
-      </w:r>
-      <w:r>
-        <w:rPr>
-          <w:b/>
-          <w:bCs/>
-        </w:rPr>
-        <w:t>-----</w:t>
-      </w:r>
-      <w:r>
-        <w:rPr>
-          <w:b/>
-          <w:bCs/>
-        </w:rPr>
-        <w:t>----------------------------------------------------------------------------------------------------------------------------------</w:t>
-      </w:r>
-      <w:r>
-        <w:rPr>
-          <w:b/>
-          <w:bCs/>
-        </w:rPr>
-        <w:t>---</w:t>
+        <w:t>------------------------------------------------------------------------------------------------------------------------------------------</w:t>
       </w:r>
       <w:r>
         <w:rPr>
@@ -192,12 +172,17 @@
         <w:t xml:space="preserve">Finish refactoring </w:t>
       </w:r>
       <w:proofErr w:type="spellStart"/>
+      <w:proofErr w:type="gramStart"/>
       <w:r>
         <w:t>getOrderId</w:t>
       </w:r>
       <w:proofErr w:type="spellEnd"/>
       <w:r>
-        <w:t>()</w:t>
+        <w:t>(</w:t>
+      </w:r>
+      <w:proofErr w:type="gramEnd"/>
+      <w:r>
+        <w:t>)</w:t>
       </w:r>
     </w:p>
     <w:p>
@@ -240,12 +225,6 @@
           <w:bCs/>
         </w:rPr>
         <w:br/>
-      </w:r>
-      <w:r>
-        <w:rPr>
-          <w:b/>
-          <w:bCs/>
-        </w:rPr>
         <w:t>------------------------------------------------------------------------------------------------------------------------------------------</w:t>
       </w:r>
       <w:r>
@@ -485,15 +464,17 @@
         <w:t xml:space="preserve">Finish refactoring </w:t>
       </w:r>
       <w:proofErr w:type="spellStart"/>
-      <w:r>
-        <w:t>getClientsByEventI</w:t>
-      </w:r>
-      <w:r>
-        <w:t>d</w:t>
-      </w:r>
-      <w:proofErr w:type="spellEnd"/>
-      <w:r>
-        <w:t>()</w:t>
+      <w:proofErr w:type="gramStart"/>
+      <w:r>
+        <w:t>getClientsByEventId</w:t>
+      </w:r>
+      <w:proofErr w:type="spellEnd"/>
+      <w:r>
+        <w:t>(</w:t>
+      </w:r>
+      <w:proofErr w:type="gramEnd"/>
+      <w:r>
+        <w:t>)</w:t>
       </w:r>
     </w:p>
     <w:p>
@@ -508,6 +489,7 @@
         <w:t xml:space="preserve">Begin to refactor </w:t>
       </w:r>
       <w:proofErr w:type="spellStart"/>
+      <w:proofErr w:type="gramStart"/>
       <w:r>
         <w:t>gerOrderId</w:t>
       </w:r>
@@ -516,6 +498,7 @@
         <w:t>[</w:t>
       </w:r>
       <w:proofErr w:type="spellStart"/>
+      <w:proofErr w:type="gramEnd"/>
       <w:r>
         <w:t>SinglePayment</w:t>
       </w:r>
@@ -660,7 +643,15 @@
         </w:numPr>
       </w:pPr>
       <w:r>
-        <w:t>Discussed previous day release of chargeback endpoint with team.</w:t>
+        <w:t xml:space="preserve">Discussed </w:t>
+      </w:r>
+      <w:proofErr w:type="gramStart"/>
+      <w:r>
+        <w:t>previous</w:t>
+      </w:r>
+      <w:proofErr w:type="gramEnd"/>
+      <w:r>
+        <w:t xml:space="preserve"> day release of chargeback endpoint with team.</w:t>
       </w:r>
     </w:p>
     <w:p>
@@ -699,16 +690,7 @@
         </w:numPr>
       </w:pPr>
       <w:r>
-        <w:t>Read task</w:t>
-      </w:r>
-      <w:r>
-        <w:t>s and messaged</w:t>
-      </w:r>
-      <w:r>
-        <w:t xml:space="preserve"> Marton about scheduling time for digging legacy code</w:t>
-      </w:r>
-      <w:r>
-        <w:t xml:space="preserve"> for tasks:</w:t>
+        <w:t>Read tasks and messaged Marton about scheduling time for digging legacy code for tasks:</w:t>
       </w:r>
     </w:p>
     <w:p>
@@ -805,13 +787,7 @@
         </w:numPr>
       </w:pPr>
       <w:r>
-        <w:t>Create</w:t>
-      </w:r>
-      <w:r>
-        <w:t>d</w:t>
-      </w:r>
-      <w:r>
-        <w:t xml:space="preserve"> a new branch for task and pull</w:t>
+        <w:t>Created a new branch for task and pull</w:t>
       </w:r>
       <w:r>
         <w:t>ed</w:t>
@@ -829,13 +805,7 @@
         </w:numPr>
       </w:pPr>
       <w:r>
-        <w:t>Schedule</w:t>
-      </w:r>
-      <w:r>
-        <w:t>d</w:t>
-      </w:r>
-      <w:r>
-        <w:t xml:space="preserve"> time with Jose to talk about env files and unit tests</w:t>
+        <w:t>Scheduled time with Jose to talk about env files and unit tests</w:t>
       </w:r>
       <w:r>
         <w:t xml:space="preserve"> for Monday 10/23</w:t>
@@ -853,10 +823,7 @@
         </w:numPr>
       </w:pPr>
       <w:r>
-        <w:t>Began to refactor</w:t>
-      </w:r>
-      <w:r>
-        <w:t xml:space="preserve"> way </w:t>
+        <w:t xml:space="preserve">Began to refactor way </w:t>
       </w:r>
       <w:proofErr w:type="spellStart"/>
       <w:r>
@@ -868,13 +835,7 @@
       </w:r>
       <w:proofErr w:type="spellStart"/>
       <w:r>
-        <w:t>charg</w:t>
-      </w:r>
-      <w:r>
-        <w:t>e</w:t>
-      </w:r>
-      <w:r>
-        <w:t>Id</w:t>
+        <w:t>chargeId</w:t>
       </w:r>
       <w:proofErr w:type="spellEnd"/>
       <w:r>
@@ -1322,6 +1283,1282 @@
     <w:p>
       <w:r>
         <w:t>[Any other information or reminders for the day]</w:t>
+      </w:r>
+    </w:p>
+    <w:p/>
+    <w:p>
+      <w:pPr>
+        <w:jc w:val="center"/>
+      </w:pPr>
+      <w:r>
+        <w:lastRenderedPageBreak/>
+        <w:t>------------------------------------------------------------------------------------------------------------------------------------------</w:t>
+      </w:r>
+      <w:r>
+        <w:br/>
+        <w:t>[OLD NOTES TO ORGANIZE]</w:t>
+      </w:r>
+    </w:p>
+    <w:p>
+      <w:r>
+        <w:br/>
+      </w:r>
+      <w:r>
+        <w:t>Notes from Tuesday 19 Meeting:</w:t>
+      </w:r>
+    </w:p>
+    <w:p/>
+    <w:p>
+      <w:r>
+        <w:t>hub over v1</w:t>
+      </w:r>
+    </w:p>
+    <w:p/>
+    <w:p>
+      <w:proofErr w:type="gramStart"/>
+      <w:r>
+        <w:t>payment</w:t>
+      </w:r>
+      <w:proofErr w:type="gramEnd"/>
+      <w:r>
+        <w:t xml:space="preserve"> intense?</w:t>
+      </w:r>
+    </w:p>
+    <w:p/>
+    <w:p>
+      <w:proofErr w:type="spellStart"/>
+      <w:r>
+        <w:t>GatewayReturn</w:t>
+      </w:r>
+      <w:proofErr w:type="spellEnd"/>
+      <w:r>
+        <w:t xml:space="preserve"> table will have all data necessary.</w:t>
+      </w:r>
+    </w:p>
+    <w:p/>
+    <w:p>
+      <w:r>
+        <w:tab/>
+        <w:t xml:space="preserve">Transaction number field must match the dispute </w:t>
+      </w:r>
+      <w:proofErr w:type="gramStart"/>
+      <w:r>
+        <w:t>object</w:t>
+      </w:r>
+      <w:proofErr w:type="gramEnd"/>
+    </w:p>
+    <w:p/>
+    <w:p>
+      <w:r>
+        <w:tab/>
+      </w:r>
+      <w:proofErr w:type="spellStart"/>
+      <w:proofErr w:type="gramStart"/>
+      <w:r>
+        <w:t>disputeobject.chargeid</w:t>
+      </w:r>
+      <w:proofErr w:type="spellEnd"/>
+      <w:proofErr w:type="gramEnd"/>
+      <w:r>
+        <w:t>=</w:t>
+      </w:r>
+      <w:proofErr w:type="spellStart"/>
+      <w:r>
+        <w:t>gatewayreturn.transactionnumber</w:t>
+      </w:r>
+      <w:proofErr w:type="spellEnd"/>
+    </w:p>
+    <w:p>
+      <w:r>
+        <w:tab/>
+      </w:r>
+    </w:p>
+    <w:p>
+      <w:r>
+        <w:tab/>
+      </w:r>
+    </w:p>
+    <w:p/>
+    <w:p>
+      <w:r>
+        <w:t>---------------------------------------------------------------------</w:t>
+      </w:r>
+    </w:p>
+    <w:p>
+      <w:r>
+        <w:t>TUESDAY 9/19/2023</w:t>
+      </w:r>
+    </w:p>
+    <w:p/>
+    <w:p>
+      <w:r>
+        <w:t>Did:</w:t>
+      </w:r>
+    </w:p>
+    <w:p>
+      <w:r>
+        <w:t xml:space="preserve">Proceeded to refactor Jose Fonseca's code for chargeback </w:t>
+      </w:r>
+      <w:proofErr w:type="gramStart"/>
+      <w:r>
+        <w:t>endpoint</w:t>
+      </w:r>
+      <w:proofErr w:type="gramEnd"/>
+    </w:p>
+    <w:p>
+      <w:r>
+        <w:t xml:space="preserve">Worked on unlocking </w:t>
+      </w:r>
+      <w:proofErr w:type="spellStart"/>
+      <w:r>
+        <w:t>gmail</w:t>
+      </w:r>
+      <w:proofErr w:type="spellEnd"/>
+      <w:r>
+        <w:t xml:space="preserve"> </w:t>
+      </w:r>
+      <w:proofErr w:type="gramStart"/>
+      <w:r>
+        <w:t>account</w:t>
+      </w:r>
+      <w:proofErr w:type="gramEnd"/>
+    </w:p>
+    <w:p>
+      <w:r>
+        <w:t xml:space="preserve">Finalized all HR </w:t>
+      </w:r>
+      <w:proofErr w:type="gramStart"/>
+      <w:r>
+        <w:t>trainings</w:t>
+      </w:r>
+      <w:proofErr w:type="gramEnd"/>
+      <w:r>
+        <w:t>.</w:t>
+      </w:r>
+    </w:p>
+    <w:p/>
+    <w:p>
+      <w:r>
+        <w:t>---------------------------------------------------------------------</w:t>
+      </w:r>
+    </w:p>
+    <w:p>
+      <w:r>
+        <w:t>WEDNESDAY 9/20/2023</w:t>
+      </w:r>
+    </w:p>
+    <w:p/>
+    <w:p>
+      <w:r>
+        <w:t>Will do:</w:t>
+      </w:r>
+    </w:p>
+    <w:p>
+      <w:r>
+        <w:lastRenderedPageBreak/>
+        <w:t xml:space="preserve">Proceed to develop chargeback </w:t>
+      </w:r>
+      <w:proofErr w:type="gramStart"/>
+      <w:r>
+        <w:t>endpoint</w:t>
+      </w:r>
+      <w:proofErr w:type="gramEnd"/>
+    </w:p>
+    <w:p>
+      <w:r>
+        <w:t xml:space="preserve">Test </w:t>
+      </w:r>
+      <w:proofErr w:type="spellStart"/>
+      <w:r>
+        <w:t>endopoint</w:t>
+      </w:r>
+      <w:proofErr w:type="spellEnd"/>
+      <w:r>
+        <w:t xml:space="preserve"> with example stripe dispute object and required </w:t>
+      </w:r>
+      <w:proofErr w:type="gramStart"/>
+      <w:r>
+        <w:t>credentials</w:t>
+      </w:r>
+      <w:proofErr w:type="gramEnd"/>
+    </w:p>
+    <w:p>
+      <w:r>
+        <w:t xml:space="preserve">Spend time to investigate </w:t>
+      </w:r>
+      <w:proofErr w:type="gramStart"/>
+      <w:r>
+        <w:t>chargeback</w:t>
+      </w:r>
+      <w:proofErr w:type="gramEnd"/>
+      <w:r>
+        <w:t xml:space="preserve"> process farther by rewatching video of meeting with Marton and diagramming the process.</w:t>
+      </w:r>
+    </w:p>
+    <w:p/>
+    <w:p>
+      <w:r>
+        <w:t>Blockers</w:t>
+      </w:r>
+    </w:p>
+    <w:p>
+      <w:r>
+        <w:t xml:space="preserve">Lack of chargeback process </w:t>
+      </w:r>
+      <w:proofErr w:type="spellStart"/>
+      <w:r>
+        <w:t>understading</w:t>
+      </w:r>
+      <w:proofErr w:type="spellEnd"/>
+    </w:p>
+    <w:p/>
+    <w:p>
+      <w:r>
+        <w:t>---------------------------------------------------------------------</w:t>
+      </w:r>
+    </w:p>
+    <w:p>
+      <w:r>
+        <w:t>THURSDAY 9/21/2023</w:t>
+      </w:r>
+    </w:p>
+    <w:p/>
+    <w:p>
+      <w:r>
+        <w:t>Did:</w:t>
+      </w:r>
+    </w:p>
+    <w:p>
+      <w:r>
+        <w:t xml:space="preserve">X Met with Marton to discuss data flow in </w:t>
+      </w:r>
+      <w:proofErr w:type="spellStart"/>
+      <w:r>
+        <w:t>Tixsmart</w:t>
+      </w:r>
+      <w:proofErr w:type="spellEnd"/>
+      <w:r>
+        <w:t xml:space="preserve"> DB for dispute/chargebacks</w:t>
+      </w:r>
+    </w:p>
+    <w:p>
+      <w:r>
+        <w:t xml:space="preserve">X Met with Jose to discuss required endpoint middleware and </w:t>
+      </w:r>
+      <w:proofErr w:type="spellStart"/>
+      <w:r>
+        <w:t>privilige</w:t>
+      </w:r>
+      <w:proofErr w:type="spellEnd"/>
+      <w:r>
+        <w:t xml:space="preserve"> for allowing chargeback writing.</w:t>
+      </w:r>
+    </w:p>
+    <w:p>
+      <w:r>
+        <w:t>X Researched how 'interfaces' and 'factories' work in TypeScript</w:t>
+      </w:r>
+    </w:p>
+    <w:p>
+      <w:r>
+        <w:t>X Daily shout outs</w:t>
+      </w:r>
+    </w:p>
+    <w:p>
+      <w:r>
+        <w:tab/>
+      </w:r>
+    </w:p>
+    <w:p>
+      <w:r>
+        <w:t>---------------------------------------------------------------------</w:t>
+      </w:r>
+    </w:p>
+    <w:p>
+      <w:r>
+        <w:t>FRIDAY 9/22/2023</w:t>
+      </w:r>
+    </w:p>
+    <w:p/>
+    <w:p>
+      <w:r>
+        <w:t>Did:</w:t>
+      </w:r>
+    </w:p>
+    <w:p>
+      <w:r>
+        <w:t>Rebuilt WSL development environment and increased performance to enable faster debugging.</w:t>
+      </w:r>
+    </w:p>
+    <w:p>
+      <w:r>
+        <w:t>Refactored code with new 'factory' and 'interface' understanding</w:t>
+      </w:r>
+    </w:p>
+    <w:p>
+      <w:r>
+        <w:t xml:space="preserve">Finalized pipeline beginning with Postman call to querying </w:t>
+      </w:r>
+      <w:proofErr w:type="spellStart"/>
+      <w:r>
+        <w:t>Tixsmart</w:t>
+      </w:r>
+      <w:proofErr w:type="spellEnd"/>
+      <w:r>
+        <w:t xml:space="preserve"> with generic dispute object </w:t>
+      </w:r>
+      <w:proofErr w:type="spellStart"/>
+      <w:r>
+        <w:t>succesfully</w:t>
+      </w:r>
+      <w:proofErr w:type="spellEnd"/>
+      <w:r>
+        <w:t>.</w:t>
+      </w:r>
+    </w:p>
+    <w:p>
+      <w:r>
+        <w:t>investigates dispute business logic by Scheduling meeting with Daniela.</w:t>
+      </w:r>
+    </w:p>
+    <w:p>
+      <w:r>
+        <w:t>---------------------------------------------------------------------</w:t>
+      </w:r>
+    </w:p>
+    <w:p>
+      <w:r>
+        <w:t>MONDAY 9/25/2023</w:t>
+      </w:r>
+    </w:p>
+    <w:p/>
+    <w:p>
+      <w:r>
+        <w:lastRenderedPageBreak/>
+        <w:t>Will Do:</w:t>
+      </w:r>
+    </w:p>
+    <w:p>
+      <w:r>
+        <w:t>investigate dispute business logic by:</w:t>
+      </w:r>
+    </w:p>
+    <w:p>
+      <w:r>
+        <w:tab/>
+        <w:t xml:space="preserve">Creating high level flowchart of my own understanding and review notes from Marton's meeting and </w:t>
+      </w:r>
+      <w:proofErr w:type="spellStart"/>
+      <w:r>
+        <w:t>meeitng</w:t>
+      </w:r>
+      <w:proofErr w:type="spellEnd"/>
+      <w:r>
+        <w:t xml:space="preserve"> with Daniela.</w:t>
+      </w:r>
+    </w:p>
+    <w:p>
+      <w:r>
+        <w:tab/>
+        <w:t>Clarify questions of dispute process with product team.</w:t>
+      </w:r>
+    </w:p>
+    <w:p/>
+    <w:p>
+      <w:r>
+        <w:t>Further develop endpoint by</w:t>
+      </w:r>
+    </w:p>
+    <w:p>
+      <w:r>
+        <w:tab/>
+        <w:t xml:space="preserve">Creating new </w:t>
+      </w:r>
+      <w:proofErr w:type="spellStart"/>
+      <w:r>
+        <w:t>priviliges</w:t>
+      </w:r>
+      <w:proofErr w:type="spellEnd"/>
+      <w:r>
+        <w:t xml:space="preserve"> for endpoint calling</w:t>
+      </w:r>
+    </w:p>
+    <w:p>
+      <w:r>
+        <w:tab/>
+        <w:t xml:space="preserve">Investigating how to run app for testing with </w:t>
+      </w:r>
+      <w:proofErr w:type="gramStart"/>
+      <w:r>
+        <w:t>lambda</w:t>
+      </w:r>
+      <w:proofErr w:type="gramEnd"/>
+    </w:p>
+    <w:p>
+      <w:r>
+        <w:tab/>
+        <w:t xml:space="preserve">Investigating how to develop unit tests in </w:t>
+      </w:r>
+      <w:proofErr w:type="gramStart"/>
+      <w:r>
+        <w:t>Typescript</w:t>
+      </w:r>
+      <w:proofErr w:type="gramEnd"/>
+    </w:p>
+    <w:p>
+      <w:r>
+        <w:tab/>
+      </w:r>
+      <w:proofErr w:type="spellStart"/>
+      <w:r>
+        <w:t>Beging</w:t>
+      </w:r>
+      <w:proofErr w:type="spellEnd"/>
+      <w:r>
+        <w:t xml:space="preserve"> coding dispute business logic.</w:t>
+      </w:r>
+    </w:p>
+    <w:p/>
+    <w:p>
+      <w:r>
+        <w:t xml:space="preserve">Payment plan dispute object and one-time </w:t>
+      </w:r>
+      <w:proofErr w:type="spellStart"/>
+      <w:r>
+        <w:t>dipute</w:t>
+      </w:r>
+      <w:proofErr w:type="spellEnd"/>
+      <w:r>
+        <w:t xml:space="preserve"> object.?</w:t>
+      </w:r>
+    </w:p>
+    <w:p>
+      <w:r>
+        <w:t>---------------------------------------------------------------------</w:t>
+      </w:r>
+    </w:p>
+    <w:p>
+      <w:r>
+        <w:t>TUESDAY 9/26/2023</w:t>
+      </w:r>
+    </w:p>
+    <w:p>
+      <w:r>
+        <w:t>Did:</w:t>
+      </w:r>
+    </w:p>
+    <w:p>
+      <w:r>
+        <w:t>Further developed test endpoint by:</w:t>
+      </w:r>
+    </w:p>
+    <w:p>
+      <w:r>
+        <w:tab/>
+        <w:t>Fixing issue with privileges</w:t>
+      </w:r>
+    </w:p>
+    <w:p>
+      <w:r>
+        <w:tab/>
+        <w:t>Creating unit-tests with 100% coverage for partial endpoint</w:t>
+      </w:r>
+    </w:p>
+    <w:p>
+      <w:r>
+        <w:tab/>
+        <w:t xml:space="preserve">Discussed database optimization with Austin and </w:t>
+      </w:r>
+      <w:proofErr w:type="gramStart"/>
+      <w:r>
+        <w:t>team</w:t>
+      </w:r>
+      <w:proofErr w:type="gramEnd"/>
+    </w:p>
+    <w:p/>
+    <w:p>
+      <w:r>
+        <w:t>Will do:</w:t>
+      </w:r>
+    </w:p>
+    <w:p>
+      <w:r>
+        <w:tab/>
+      </w:r>
+    </w:p>
+    <w:p>
+      <w:r>
+        <w:t>Open pull request for test endpoint.</w:t>
+      </w:r>
+    </w:p>
+    <w:p>
+      <w:r>
+        <w:t>Schedule code reviews with Jose Fonseca and Daniela Restrepo</w:t>
+      </w:r>
+    </w:p>
+    <w:p>
+      <w:r>
+        <w:t xml:space="preserve">Investigate database </w:t>
+      </w:r>
+      <w:proofErr w:type="gramStart"/>
+      <w:r>
+        <w:t>optimization</w:t>
+      </w:r>
+      <w:proofErr w:type="gramEnd"/>
+    </w:p>
+    <w:p>
+      <w:r>
+        <w:tab/>
+        <w:t xml:space="preserve">Create Jira </w:t>
+      </w:r>
+      <w:proofErr w:type="gramStart"/>
+      <w:r>
+        <w:t>task</w:t>
+      </w:r>
+      <w:proofErr w:type="gramEnd"/>
+    </w:p>
+    <w:p>
+      <w:r>
+        <w:t>Proceed with programing database dispute logic for final pull request.</w:t>
+      </w:r>
+    </w:p>
+    <w:p>
+      <w:r>
+        <w:tab/>
+      </w:r>
+    </w:p>
+    <w:p>
+      <w:r>
+        <w:lastRenderedPageBreak/>
+        <w:t>---------------------------------------------------------------------</w:t>
+      </w:r>
+    </w:p>
+    <w:p>
+      <w:r>
+        <w:t>WEDNESDAY 9/27/2023</w:t>
+      </w:r>
+    </w:p>
+    <w:p/>
+    <w:p>
+      <w:r>
+        <w:t>Will Do:</w:t>
+      </w:r>
+    </w:p>
+    <w:p>
+      <w:r>
+        <w:t xml:space="preserve">Add doc regarding </w:t>
+      </w:r>
+      <w:proofErr w:type="spellStart"/>
+      <w:r>
+        <w:t>enspoint</w:t>
+      </w:r>
+      <w:proofErr w:type="spellEnd"/>
+      <w:r>
+        <w:t xml:space="preserve"> to </w:t>
+      </w:r>
+      <w:proofErr w:type="spellStart"/>
+      <w:r>
+        <w:t>yaml</w:t>
+      </w:r>
+      <w:proofErr w:type="spellEnd"/>
+      <w:r>
+        <w:t xml:space="preserve"> </w:t>
+      </w:r>
+      <w:proofErr w:type="gramStart"/>
+      <w:r>
+        <w:t>file</w:t>
+      </w:r>
+      <w:proofErr w:type="gramEnd"/>
+    </w:p>
+    <w:p>
+      <w:proofErr w:type="spellStart"/>
+      <w:r>
+        <w:t>Enpoint</w:t>
+      </w:r>
+      <w:proofErr w:type="spellEnd"/>
+      <w:r>
+        <w:t xml:space="preserve"> must be finalized and ready for a pull request.</w:t>
+      </w:r>
+    </w:p>
+    <w:p>
+      <w:r>
+        <w:t>UPDATE JIRA</w:t>
+      </w:r>
+    </w:p>
+    <w:p>
+      <w:r>
+        <w:t>---------------------------------------------------------------------</w:t>
+      </w:r>
+    </w:p>
+    <w:p>
+      <w:r>
+        <w:t>THURSDAY 9/28/2023</w:t>
+      </w:r>
+    </w:p>
+    <w:p>
+      <w:r>
+        <w:t>Did:</w:t>
+      </w:r>
+    </w:p>
+    <w:p>
+      <w:r>
+        <w:t>Further developed test endpoint by:</w:t>
+      </w:r>
+    </w:p>
+    <w:p>
+      <w:r>
+        <w:tab/>
+        <w:t>Addressing comments from Jose and Julien regarding test PR</w:t>
+      </w:r>
+    </w:p>
+    <w:p>
+      <w:r>
+        <w:tab/>
+        <w:t xml:space="preserve">Resubmitted test endpoint PR and got it </w:t>
+      </w:r>
+      <w:proofErr w:type="gramStart"/>
+      <w:r>
+        <w:t>approved</w:t>
+      </w:r>
+      <w:proofErr w:type="gramEnd"/>
+    </w:p>
+    <w:p/>
+    <w:p>
+      <w:r>
+        <w:t xml:space="preserve">Helped QA team with testing criteria. </w:t>
+      </w:r>
+    </w:p>
+    <w:p>
+      <w:r>
+        <w:t>---------------------------------------------------------------------</w:t>
+      </w:r>
+    </w:p>
+    <w:p>
+      <w:r>
+        <w:t>FRIDAY 9/29/2023</w:t>
+      </w:r>
+    </w:p>
+    <w:p>
+      <w:r>
+        <w:t>Did:</w:t>
+      </w:r>
+    </w:p>
+    <w:p>
+      <w:r>
+        <w:t xml:space="preserve">Met with QA team to </w:t>
+      </w:r>
+      <w:proofErr w:type="spellStart"/>
+      <w:r>
+        <w:t>anser</w:t>
+      </w:r>
+      <w:proofErr w:type="spellEnd"/>
+      <w:r>
+        <w:t xml:space="preserve"> </w:t>
+      </w:r>
+      <w:proofErr w:type="spellStart"/>
+      <w:r>
+        <w:t>futher</w:t>
+      </w:r>
+      <w:proofErr w:type="spellEnd"/>
+      <w:r>
+        <w:t xml:space="preserve"> </w:t>
+      </w:r>
+      <w:proofErr w:type="gramStart"/>
+      <w:r>
+        <w:t>questions</w:t>
+      </w:r>
+      <w:proofErr w:type="gramEnd"/>
+    </w:p>
+    <w:p>
+      <w:r>
+        <w:t xml:space="preserve">Created happy path postman post call for </w:t>
+      </w:r>
+      <w:proofErr w:type="gramStart"/>
+      <w:r>
+        <w:t>QA</w:t>
+      </w:r>
+      <w:proofErr w:type="gramEnd"/>
+    </w:p>
+    <w:p>
+      <w:r>
+        <w:t>Spoke to Marton, Balazs and Sean regarding database optimization and moved meeting.</w:t>
+      </w:r>
+    </w:p>
+    <w:p>
+      <w:r>
+        <w:t xml:space="preserve">Created 1Password account and moved </w:t>
+      </w:r>
+      <w:proofErr w:type="gramStart"/>
+      <w:r>
+        <w:t>credentials</w:t>
+      </w:r>
+      <w:proofErr w:type="gramEnd"/>
+    </w:p>
+    <w:p/>
+    <w:p>
+      <w:r>
+        <w:t>Will do:</w:t>
+      </w:r>
+    </w:p>
+    <w:p>
+      <w:r>
+        <w:t>Further develop final endpoint by:</w:t>
+      </w:r>
+    </w:p>
+    <w:p>
+      <w:r>
+        <w:tab/>
+        <w:t xml:space="preserve">continuing to develop business </w:t>
+      </w:r>
+      <w:proofErr w:type="gramStart"/>
+      <w:r>
+        <w:t>logic</w:t>
+      </w:r>
+      <w:proofErr w:type="gramEnd"/>
+    </w:p>
+    <w:p>
+      <w:r>
+        <w:tab/>
+        <w:t xml:space="preserve">create unit </w:t>
+      </w:r>
+      <w:proofErr w:type="gramStart"/>
+      <w:r>
+        <w:t>tests</w:t>
+      </w:r>
+      <w:proofErr w:type="gramEnd"/>
+    </w:p>
+    <w:p/>
+    <w:p>
+      <w:r>
+        <w:t xml:space="preserve">Further develop </w:t>
+      </w:r>
+      <w:proofErr w:type="spellStart"/>
+      <w:r>
+        <w:t>db</w:t>
+      </w:r>
+      <w:proofErr w:type="spellEnd"/>
+      <w:r>
+        <w:t xml:space="preserve"> optimization scripts by:</w:t>
+      </w:r>
+    </w:p>
+    <w:p>
+      <w:r>
+        <w:lastRenderedPageBreak/>
+        <w:tab/>
+        <w:t>identifying remaining tables to be queried</w:t>
+      </w:r>
+    </w:p>
+    <w:p>
+      <w:r>
+        <w:tab/>
+        <w:t xml:space="preserve">create queries for remaining </w:t>
+      </w:r>
+      <w:proofErr w:type="gramStart"/>
+      <w:r>
+        <w:t>tables</w:t>
+      </w:r>
+      <w:proofErr w:type="gramEnd"/>
+    </w:p>
+    <w:p>
+      <w:r>
+        <w:tab/>
+        <w:t xml:space="preserve">discuss queries with </w:t>
+      </w:r>
+      <w:proofErr w:type="gramStart"/>
+      <w:r>
+        <w:t>Sean</w:t>
+      </w:r>
+      <w:proofErr w:type="gramEnd"/>
+    </w:p>
+    <w:p>
+      <w:r>
+        <w:t>Other:</w:t>
+      </w:r>
+    </w:p>
+    <w:p>
+      <w:r>
+        <w:t>Update Jira tasks</w:t>
+      </w:r>
+    </w:p>
+    <w:p>
+      <w:r>
+        <w:t xml:space="preserve">Update </w:t>
+      </w:r>
+      <w:proofErr w:type="spellStart"/>
+      <w:r>
+        <w:t>Tempogi</w:t>
+      </w:r>
+      <w:proofErr w:type="spellEnd"/>
+    </w:p>
+    <w:p/>
+    <w:p>
+      <w:r>
+        <w:t>---------------------------------------------------------------------</w:t>
+      </w:r>
+    </w:p>
+    <w:p>
+      <w:r>
+        <w:t>MONDAY 10/02/2013</w:t>
+      </w:r>
+    </w:p>
+    <w:p>
+      <w:r>
+        <w:t>Did:</w:t>
+      </w:r>
+    </w:p>
+    <w:p>
+      <w:r>
+        <w:t>Met with Balazs and Sean to discuss DB optimization.</w:t>
+      </w:r>
+    </w:p>
+    <w:p>
+      <w:r>
+        <w:t>Updated Tempo logs</w:t>
+      </w:r>
+    </w:p>
+    <w:p>
+      <w:r>
+        <w:t xml:space="preserve">Signed up for </w:t>
+      </w:r>
+      <w:proofErr w:type="gramStart"/>
+      <w:r>
+        <w:t>benefits</w:t>
+      </w:r>
+      <w:proofErr w:type="gramEnd"/>
+    </w:p>
+    <w:p>
+      <w:r>
+        <w:t xml:space="preserve">Sent laptop docking </w:t>
+      </w:r>
+      <w:proofErr w:type="gramStart"/>
+      <w:r>
+        <w:t>choice</w:t>
+      </w:r>
+      <w:proofErr w:type="gramEnd"/>
+    </w:p>
+    <w:p/>
+    <w:p>
+      <w:r>
+        <w:t>Further developed final endpoint by:</w:t>
+      </w:r>
+    </w:p>
+    <w:p>
+      <w:r>
+        <w:tab/>
+        <w:t xml:space="preserve">continuing to develop business </w:t>
+      </w:r>
+      <w:proofErr w:type="gramStart"/>
+      <w:r>
+        <w:t>logic</w:t>
+      </w:r>
+      <w:proofErr w:type="gramEnd"/>
+    </w:p>
+    <w:p/>
+    <w:p>
+      <w:r>
+        <w:t xml:space="preserve">Further develop </w:t>
+      </w:r>
+      <w:proofErr w:type="spellStart"/>
+      <w:r>
+        <w:t>db</w:t>
+      </w:r>
+      <w:proofErr w:type="spellEnd"/>
+      <w:r>
+        <w:t xml:space="preserve"> optimization scripts by:</w:t>
+      </w:r>
+    </w:p>
+    <w:p>
+      <w:r>
+        <w:tab/>
+        <w:t>discussing queries with Sean</w:t>
+      </w:r>
+    </w:p>
+    <w:p/>
+    <w:p/>
+    <w:p>
+      <w:r>
+        <w:t>---------------------------------------------------------------------</w:t>
+      </w:r>
+    </w:p>
+    <w:p>
+      <w:r>
+        <w:t>TUESDAY 10/03/2013</w:t>
+      </w:r>
+    </w:p>
+    <w:p/>
+    <w:p>
+      <w:r>
+        <w:t>Did:</w:t>
+      </w:r>
+    </w:p>
+    <w:p>
+      <w:r>
+        <w:t xml:space="preserve">Release first DB optimization script to staging and solved 500 time out </w:t>
+      </w:r>
+      <w:proofErr w:type="gramStart"/>
+      <w:r>
+        <w:t>bug</w:t>
+      </w:r>
+      <w:proofErr w:type="gramEnd"/>
+    </w:p>
+    <w:p>
+      <w:r>
+        <w:t xml:space="preserve">Continued to develop chargeback business </w:t>
+      </w:r>
+      <w:proofErr w:type="gramStart"/>
+      <w:r>
+        <w:t>logic</w:t>
+      </w:r>
+      <w:proofErr w:type="gramEnd"/>
+    </w:p>
+    <w:p>
+      <w:r>
+        <w:tab/>
+      </w:r>
+    </w:p>
+    <w:p>
+      <w:r>
+        <w:lastRenderedPageBreak/>
+        <w:t>---------------------------------------------------------------------</w:t>
+      </w:r>
+    </w:p>
+    <w:p>
+      <w:r>
+        <w:t>WEDNESDAY 10/04/2013</w:t>
+      </w:r>
+    </w:p>
+    <w:p/>
+    <w:p>
+      <w:r>
+        <w:t>Will do:</w:t>
+      </w:r>
+    </w:p>
+    <w:p>
+      <w:r>
+        <w:t>Update Jira tasks</w:t>
+      </w:r>
+    </w:p>
+    <w:p>
+      <w:r>
+        <w:t>New sec. training</w:t>
+      </w:r>
+    </w:p>
+    <w:p/>
+    <w:p>
+      <w:r>
+        <w:t>Further develop final endpoint by:</w:t>
+      </w:r>
+    </w:p>
+    <w:p>
+      <w:r>
+        <w:tab/>
+        <w:t xml:space="preserve">continuing to develop remaining business </w:t>
+      </w:r>
+      <w:proofErr w:type="gramStart"/>
+      <w:r>
+        <w:t>logic</w:t>
+      </w:r>
+      <w:proofErr w:type="gramEnd"/>
+    </w:p>
+    <w:p>
+      <w:r>
+        <w:tab/>
+        <w:t xml:space="preserve">create unit </w:t>
+      </w:r>
+      <w:proofErr w:type="gramStart"/>
+      <w:r>
+        <w:t>tests</w:t>
+      </w:r>
+      <w:proofErr w:type="gramEnd"/>
+    </w:p>
+    <w:p>
+      <w:r>
+        <w:tab/>
+        <w:t>open pull request</w:t>
+      </w:r>
+    </w:p>
+    <w:p/>
+    <w:p>
+      <w:r>
+        <w:t xml:space="preserve">Further develop </w:t>
+      </w:r>
+      <w:proofErr w:type="spellStart"/>
+      <w:r>
+        <w:t>db</w:t>
+      </w:r>
+      <w:proofErr w:type="spellEnd"/>
+      <w:r>
+        <w:t xml:space="preserve"> optimization scripts by:</w:t>
+      </w:r>
+    </w:p>
+    <w:p>
+      <w:r>
+        <w:tab/>
+        <w:t>identifying remaining tables to be queried</w:t>
+      </w:r>
+    </w:p>
+    <w:p>
+      <w:r>
+        <w:tab/>
+        <w:t xml:space="preserve">create queries for remaining </w:t>
+      </w:r>
+      <w:proofErr w:type="gramStart"/>
+      <w:r>
+        <w:t>tables</w:t>
+      </w:r>
+      <w:proofErr w:type="gramEnd"/>
+    </w:p>
+    <w:p>
+      <w:r>
+        <w:tab/>
+        <w:t>open final pull request</w:t>
+      </w:r>
+    </w:p>
+    <w:p>
+      <w:r>
+        <w:t>---------------------------------------------------------------------</w:t>
+      </w:r>
+    </w:p>
+    <w:p>
+      <w:r>
+        <w:t>THURSDAY 10/05/2013</w:t>
+      </w:r>
+    </w:p>
+    <w:p>
+      <w:r>
+        <w:t>---------------------------------------------------------------------</w:t>
+      </w:r>
+    </w:p>
+    <w:p>
+      <w:r>
+        <w:t>FRIDAY 10/06/2013</w:t>
+      </w:r>
+    </w:p>
+    <w:p/>
+    <w:p>
+      <w:r>
+        <w:t>RANDOM NOTES:</w:t>
+      </w:r>
+    </w:p>
+    <w:p/>
+    <w:p>
+      <w:r>
+        <w:t xml:space="preserve">Unique index to know when to start for </w:t>
+      </w:r>
+      <w:proofErr w:type="gramStart"/>
+      <w:r>
+        <w:t>lambda</w:t>
+      </w:r>
+      <w:proofErr w:type="gramEnd"/>
+    </w:p>
+    <w:p>
+      <w:r>
+        <w:t>rate limiter?</w:t>
+      </w:r>
+    </w:p>
+    <w:p>
+      <w:r>
+        <w:t>unit test service and controller</w:t>
+      </w:r>
+    </w:p>
+    <w:p/>
+    <w:p>
+      <w:r>
+        <w:t xml:space="preserve">create </w:t>
+      </w:r>
+      <w:proofErr w:type="spellStart"/>
+      <w:r>
+        <w:t>jira</w:t>
+      </w:r>
+      <w:proofErr w:type="spellEnd"/>
+      <w:r>
+        <w:t xml:space="preserve"> issue regarding database </w:t>
+      </w:r>
+      <w:proofErr w:type="gramStart"/>
+      <w:r>
+        <w:t>optimization</w:t>
+      </w:r>
+      <w:proofErr w:type="gramEnd"/>
+    </w:p>
+    <w:p/>
+    <w:p>
+      <w:r>
+        <w:lastRenderedPageBreak/>
+        <w:t xml:space="preserve">Austin </w:t>
+      </w:r>
+      <w:proofErr w:type="gramStart"/>
+      <w:r>
+        <w:t>need</w:t>
+      </w:r>
+      <w:proofErr w:type="gramEnd"/>
+      <w:r>
+        <w:t xml:space="preserve"> know time to build index for </w:t>
+      </w:r>
+      <w:proofErr w:type="spellStart"/>
+      <w:r>
+        <w:t>stagin</w:t>
+      </w:r>
+      <w:proofErr w:type="spellEnd"/>
+      <w:r>
+        <w:t xml:space="preserve"> and prod.</w:t>
+      </w:r>
+    </w:p>
+    <w:p/>
+    <w:p>
+      <w:r>
+        <w:t xml:space="preserve">full dev life cycle for </w:t>
+      </w:r>
+      <w:proofErr w:type="spellStart"/>
+      <w:proofErr w:type="gramStart"/>
+      <w:r>
+        <w:t>seetickets.database</w:t>
+      </w:r>
+      <w:proofErr w:type="spellEnd"/>
+      <w:proofErr w:type="gramEnd"/>
+      <w:r>
+        <w:t xml:space="preserve"> repo.</w:t>
+      </w:r>
+    </w:p>
+    <w:p/>
+    <w:p>
+      <w:r>
+        <w:t xml:space="preserve">check </w:t>
+      </w:r>
+      <w:proofErr w:type="spellStart"/>
+      <w:r>
+        <w:t>sql</w:t>
+      </w:r>
+      <w:proofErr w:type="spellEnd"/>
+      <w:r>
+        <w:t xml:space="preserve"> server for unique column in </w:t>
+      </w:r>
+      <w:proofErr w:type="spellStart"/>
+      <w:proofErr w:type="gramStart"/>
+      <w:r>
+        <w:t>disputeid</w:t>
+      </w:r>
+      <w:proofErr w:type="spellEnd"/>
+      <w:proofErr w:type="gramEnd"/>
+    </w:p>
+    <w:p/>
+    <w:p>
+      <w:r>
+        <w:t xml:space="preserve">if </w:t>
+      </w:r>
+      <w:proofErr w:type="spellStart"/>
+      <w:r>
+        <w:t>disputeId</w:t>
+      </w:r>
+      <w:proofErr w:type="spellEnd"/>
+      <w:r>
+        <w:t xml:space="preserve"> insertion fails -&gt; </w:t>
+      </w:r>
+      <w:proofErr w:type="spellStart"/>
+      <w:r>
+        <w:t>respon</w:t>
+      </w:r>
+      <w:proofErr w:type="spellEnd"/>
+      <w:r>
+        <w:t xml:space="preserve"> with 409 Error</w:t>
+      </w:r>
+    </w:p>
+    <w:p>
+      <w:r>
+        <w:tab/>
+        <w:t xml:space="preserve">chargeback </w:t>
+      </w:r>
+      <w:proofErr w:type="spellStart"/>
+      <w:r>
+        <w:t>tabel</w:t>
+      </w:r>
+      <w:proofErr w:type="spellEnd"/>
+      <w:r>
+        <w:t xml:space="preserve"> has a chargeback primary key that is unique but incremental </w:t>
+      </w:r>
+      <w:proofErr w:type="spellStart"/>
+      <w:proofErr w:type="gramStart"/>
+      <w:r>
+        <w:t>wont</w:t>
+      </w:r>
+      <w:proofErr w:type="spellEnd"/>
+      <w:proofErr w:type="gramEnd"/>
+      <w:r>
+        <w:t xml:space="preserve"> allow insertions.</w:t>
+      </w:r>
+    </w:p>
+    <w:p>
+      <w:r>
+        <w:tab/>
+        <w:t xml:space="preserve">must figure out how to </w:t>
+      </w:r>
+      <w:proofErr w:type="spellStart"/>
+      <w:proofErr w:type="gramStart"/>
+      <w:r>
+        <w:t>indentify</w:t>
+      </w:r>
+      <w:proofErr w:type="spellEnd"/>
+      <w:proofErr w:type="gramEnd"/>
+      <w:r>
+        <w:t xml:space="preserve"> the chargeback </w:t>
+      </w:r>
+      <w:proofErr w:type="spellStart"/>
+      <w:r>
+        <w:t>caseNumber</w:t>
+      </w:r>
+      <w:proofErr w:type="spellEnd"/>
+      <w:r>
+        <w:t>/gateway??</w:t>
+      </w:r>
+    </w:p>
+    <w:p/>
+    <w:p>
+      <w:r>
+        <w:t>---------------------------------------------------------------------</w:t>
+      </w:r>
+    </w:p>
+    <w:p>
+      <w:r>
+        <w:t>MONDAY MM/DD/YYYY</w:t>
+      </w:r>
+    </w:p>
+    <w:p>
+      <w:r>
+        <w:t>---------------------------------------------------------------------</w:t>
+      </w:r>
+    </w:p>
+    <w:p>
+      <w:r>
+        <w:t>TUESDAY MM/DD/YYYY</w:t>
+      </w:r>
+    </w:p>
+    <w:p>
+      <w:r>
+        <w:t>---------------------------------------------------------------------</w:t>
+      </w:r>
+    </w:p>
+    <w:p>
+      <w:r>
+        <w:t>WEDNESDAY MM/DD/YYYY</w:t>
+      </w:r>
+    </w:p>
+    <w:p>
+      <w:r>
+        <w:t>---------------------------------------------------------------------</w:t>
+      </w:r>
+    </w:p>
+    <w:p>
+      <w:r>
+        <w:t>THURSDAY MM/DD/YYYY</w:t>
+      </w:r>
+    </w:p>
+    <w:p>
+      <w:r>
+        <w:t>---------------------------------------------------------------------</w:t>
+      </w:r>
+    </w:p>
+    <w:p>
+      <w:r>
+        <w:t>FRIDAY MM/DD/YYYY</w:t>
       </w:r>
     </w:p>
     <w:sectPr>
@@ -1918,15 +3155,6 @@
   </w:num>
   <w:num w:numId="6" w16cid:durableId="1491478636">
     <w:abstractNumId w:val="0"/>
-    <w:lvlOverride w:ilvl="0"/>
-    <w:lvlOverride w:ilvl="1"/>
-    <w:lvlOverride w:ilvl="2"/>
-    <w:lvlOverride w:ilvl="3"/>
-    <w:lvlOverride w:ilvl="4"/>
-    <w:lvlOverride w:ilvl="5"/>
-    <w:lvlOverride w:ilvl="6"/>
-    <w:lvlOverride w:ilvl="7"/>
-    <w:lvlOverride w:ilvl="8"/>
   </w:num>
 </w:numbering>
 </file>
@@ -2336,6 +3564,7 @@
   <w:style w:type="character" w:default="1" w:styleId="DefaultParagraphFont">
     <w:name w:val="Default Paragraph Font"/>
     <w:uiPriority w:val="1"/>
+    <w:semiHidden/>
     <w:unhideWhenUsed/>
   </w:style>
   <w:style w:type="table" w:default="1" w:styleId="TableNormal">

</xml_diff>